<commit_message>
Added examples for API 21.5
</commit_message>
<xml_diff>
--- a/Examples/Data/Reporting engine template - Merging table cells dynamically.docx
+++ b/Examples/Data/Reporting engine template - Merging table cells dynamically.docx
@@ -1,6 +1,6 @@
 
 <file path=word/document.xml><?xml version="1.0" encoding="utf-8"?>
-<w:document xmlns:wpc="http://schemas.microsoft.com/office/word/2010/wordprocessingCanvas" xmlns:cx="http://schemas.microsoft.com/office/drawing/2014/chartex" xmlns:cx1="http://schemas.microsoft.com/office/drawing/2015/9/8/chartex" xmlns:cx2="http://schemas.microsoft.com/office/drawing/2015/10/21/chartex" xmlns:cx3="http://schemas.microsoft.com/office/drawing/2016/5/9/chartex" xmlns:cx4="http://schemas.microsoft.com/office/drawing/2016/5/10/chartex" xmlns:cx5="http://schemas.microsoft.com/office/drawing/2016/5/11/chartex" xmlns:cx6="http://schemas.microsoft.com/office/drawing/2016/5/12/chartex" xmlns:cx7="http://schemas.microsoft.com/office/drawing/2016/5/13/chartex" xmlns:cx8="http://schemas.microsoft.com/office/drawing/2016/5/14/chartex" xmlns:mc="http://schemas.openxmlformats.org/markup-compatibility/2006" xmlns:aink="http://schemas.microsoft.com/office/drawing/2016/ink" xmlns:am3d="http://schemas.microsoft.com/office/drawing/2017/model3d" xmlns:o="urn:schemas-microsoft-com:office:office" xmlns:r="http://schemas.openxmlformats.org/officeDocument/2006/relationships" xmlns:m="http://schemas.openxmlformats.org/officeDocument/2006/math" xmlns:v="urn:schemas-microsoft-com:vml" xmlns:wp14="http://schemas.microsoft.com/office/word/2010/wordprocessingDrawing" xmlns:wp="http://schemas.openxmlformats.org/drawingml/2006/wordprocessingDrawing" xmlns:w10="urn:schemas-microsoft-com:office:word" xmlns:w="http://schemas.openxmlformats.org/wordprocessingml/2006/main" xmlns:w14="http://schemas.microsoft.com/office/word/2010/wordml" xmlns:w15="http://schemas.microsoft.com/office/word/2012/wordml" xmlns:w16cex="http://schemas.microsoft.com/office/word/2018/wordml/cex" xmlns:w16cid="http://schemas.microsoft.com/office/word/2016/wordml/cid" xmlns:w16="http://schemas.microsoft.com/office/word/2018/wordml" xmlns:w16se="http://schemas.microsoft.com/office/word/2015/wordml/symex" xmlns:wpg="http://schemas.microsoft.com/office/word/2010/wordprocessingGroup" xmlns:wpi="http://schemas.microsoft.com/office/word/2010/wordprocessingInk" xmlns:wne="http://schemas.microsoft.com/office/word/2006/wordml" xmlns:wps="http://schemas.microsoft.com/office/word/2010/wordprocessingShape" mc:Ignorable="w14 w15 w16se w16cid w16 w16cex wp14">
+<w:document xmlns:wpc="http://schemas.microsoft.com/office/word/2010/wordprocessingCanvas" xmlns:cx="http://schemas.microsoft.com/office/drawing/2014/chartex" xmlns:cx1="http://schemas.microsoft.com/office/drawing/2015/9/8/chartex" xmlns:cx2="http://schemas.microsoft.com/office/drawing/2015/10/21/chartex" xmlns:cx3="http://schemas.microsoft.com/office/drawing/2016/5/9/chartex" xmlns:cx4="http://schemas.microsoft.com/office/drawing/2016/5/10/chartex" xmlns:cx5="http://schemas.microsoft.com/office/drawing/2016/5/11/chartex" xmlns:cx6="http://schemas.microsoft.com/office/drawing/2016/5/12/chartex" xmlns:cx7="http://schemas.microsoft.com/office/drawing/2016/5/13/chartex" xmlns:cx8="http://schemas.microsoft.com/office/drawing/2016/5/14/chartex" xmlns:mc="http://schemas.openxmlformats.org/markup-compatibility/2006" xmlns:aink="http://schemas.microsoft.com/office/drawing/2016/ink" xmlns:am3d="http://schemas.microsoft.com/office/drawing/2017/model3d" xmlns:o="urn:schemas-microsoft-com:office:office" xmlns:r="http://schemas.openxmlformats.org/officeDocument/2006/relationships" xmlns:m="http://schemas.openxmlformats.org/officeDocument/2006/math" xmlns:v="urn:schemas-microsoft-com:vml" xmlns:wp14="http://schemas.microsoft.com/office/word/2010/wordprocessingDrawing" xmlns:wp="http://schemas.openxmlformats.org/drawingml/2006/wordprocessingDrawing" xmlns:w10="urn:schemas-microsoft-com:office:word" xmlns:w="http://schemas.openxmlformats.org/wordprocessingml/2006/main" xmlns:w14="http://schemas.microsoft.com/office/word/2010/wordml" xmlns:w15="http://schemas.microsoft.com/office/word/2012/wordml" xmlns:w16cex="http://schemas.microsoft.com/office/word/2018/wordml/cex" xmlns:w16cid="http://schemas.microsoft.com/office/word/2016/wordml/cid" xmlns:w16="http://schemas.microsoft.com/office/word/2018/wordml" xmlns:w16sdtdh="http://schemas.microsoft.com/office/word/2020/wordml/sdtdatahash" xmlns:w16se="http://schemas.microsoft.com/office/word/2015/wordml/symex" xmlns:wpg="http://schemas.microsoft.com/office/word/2010/wordprocessingGroup" xmlns:wpi="http://schemas.microsoft.com/office/word/2010/wordprocessingInk" xmlns:wne="http://schemas.microsoft.com/office/word/2006/wordml" xmlns:wps="http://schemas.microsoft.com/office/word/2010/wordprocessingShape" mc:Ignorable="w14 w15 w16se w16cid w16 w16cex w16sdtdh wp14">
   <w:body>
     <w:p>
       <w:pPr>
@@ -56,8 +56,16 @@
               <w:rPr>
                 <w:lang w:val="en-US"/>
               </w:rPr>
-              <w:t>&lt;&lt;cellMerge</w:t>
-            </w:r>
+              <w:t>&lt;&lt;</w:t>
+            </w:r>
+            <w:proofErr w:type="spellStart"/>
+            <w:r>
+              <w:rPr>
+                <w:lang w:val="en-US"/>
+              </w:rPr>
+              <w:t>cellMerge</w:t>
+            </w:r>
+            <w:proofErr w:type="spellEnd"/>
             <w:r>
               <w:rPr>
                 <w:lang w:val="en-US"/>
@@ -86,7 +94,21 @@
               <w:rPr>
                 <w:lang w:val="en-US"/>
               </w:rPr>
-              <w:t>&lt;&lt;cellMerge -both&gt;&gt;</w:t>
+              <w:t>&lt;&lt;</w:t>
+            </w:r>
+            <w:proofErr w:type="spellStart"/>
+            <w:r>
+              <w:rPr>
+                <w:lang w:val="en-US"/>
+              </w:rPr>
+              <w:t>cellMerge</w:t>
+            </w:r>
+            <w:proofErr w:type="spellEnd"/>
+            <w:r>
+              <w:rPr>
+                <w:lang w:val="en-US"/>
+              </w:rPr>
+              <w:t xml:space="preserve"> -both&gt;&gt;</w:t>
             </w:r>
             <w:r>
               <w:rPr>
@@ -107,7 +129,21 @@
               <w:rPr>
                 <w:lang w:val="en-US"/>
               </w:rPr>
-              <w:t>&lt;&lt;cellMerge -both&gt;&gt;</w:t>
+              <w:t>&lt;&lt;</w:t>
+            </w:r>
+            <w:proofErr w:type="spellStart"/>
+            <w:r>
+              <w:rPr>
+                <w:lang w:val="en-US"/>
+              </w:rPr>
+              <w:t>cellMerge</w:t>
+            </w:r>
+            <w:proofErr w:type="spellEnd"/>
+            <w:r>
+              <w:rPr>
+                <w:lang w:val="en-US"/>
+              </w:rPr>
+              <w:t xml:space="preserve"> -both&gt;&gt;</w:t>
             </w:r>
             <w:r>
               <w:rPr>
@@ -126,7 +162,21 @@
               <w:rPr>
                 <w:lang w:val="en-US"/>
               </w:rPr>
-              <w:t>&lt;&lt;cellMerge -both&gt;&gt;</w:t>
+              <w:t>&lt;&lt;</w:t>
+            </w:r>
+            <w:proofErr w:type="spellStart"/>
+            <w:r>
+              <w:rPr>
+                <w:lang w:val="en-US"/>
+              </w:rPr>
+              <w:t>cellMerge</w:t>
+            </w:r>
+            <w:proofErr w:type="spellEnd"/>
+            <w:r>
+              <w:rPr>
+                <w:lang w:val="en-US"/>
+              </w:rPr>
+              <w:t xml:space="preserve"> -both&gt;&gt;</w:t>
             </w:r>
             <w:r>
               <w:rPr>
@@ -207,14 +257,30 @@
               <w:rPr>
                 <w:lang w:val="en-US"/>
               </w:rPr>
-              <w:t>&lt;&lt;cellMerge -</w:t>
-            </w:r>
+              <w:t>&lt;&lt;</w:t>
+            </w:r>
+            <w:proofErr w:type="spellStart"/>
+            <w:r>
+              <w:rPr>
+                <w:lang w:val="en-US"/>
+              </w:rPr>
+              <w:t>cellMerge</w:t>
+            </w:r>
+            <w:proofErr w:type="spellEnd"/>
+            <w:r>
+              <w:rPr>
+                <w:lang w:val="en-US"/>
+              </w:rPr>
+              <w:t xml:space="preserve"> -</w:t>
+            </w:r>
+            <w:proofErr w:type="spellStart"/>
             <w:r>
               <w:rPr>
                 <w:lang w:val="en-US"/>
               </w:rPr>
               <w:t>horz</w:t>
             </w:r>
+            <w:proofErr w:type="spellEnd"/>
             <w:r>
               <w:rPr>
                 <w:lang w:val="en-US"/>
@@ -237,14 +303,30 @@
               <w:rPr>
                 <w:lang w:val="en-US"/>
               </w:rPr>
-              <w:t>&lt;&lt;cellMerge -</w:t>
-            </w:r>
+              <w:t>&lt;&lt;</w:t>
+            </w:r>
+            <w:proofErr w:type="spellStart"/>
+            <w:r>
+              <w:rPr>
+                <w:lang w:val="en-US"/>
+              </w:rPr>
+              <w:t>cellMerge</w:t>
+            </w:r>
+            <w:proofErr w:type="spellEnd"/>
+            <w:r>
+              <w:rPr>
+                <w:lang w:val="en-US"/>
+              </w:rPr>
+              <w:t xml:space="preserve"> -</w:t>
+            </w:r>
+            <w:proofErr w:type="spellStart"/>
             <w:r>
               <w:rPr>
                 <w:lang w:val="en-US"/>
               </w:rPr>
               <w:t>horz</w:t>
             </w:r>
+            <w:proofErr w:type="spellEnd"/>
             <w:r>
               <w:rPr>
                 <w:lang w:val="en-US"/>
@@ -264,7 +346,21 @@
               <w:rPr>
                 <w:lang w:val="en-US"/>
               </w:rPr>
-              <w:t>&lt;&lt;cellMerge -both&gt;&gt;&lt;&lt;[value2]&gt;&gt;</w:t>
+              <w:t>&lt;&lt;</w:t>
+            </w:r>
+            <w:proofErr w:type="spellStart"/>
+            <w:r>
+              <w:rPr>
+                <w:lang w:val="en-US"/>
+              </w:rPr>
+              <w:t>cellMerge</w:t>
+            </w:r>
+            <w:proofErr w:type="spellEnd"/>
+            <w:r>
+              <w:rPr>
+                <w:lang w:val="en-US"/>
+              </w:rPr>
+              <w:t xml:space="preserve"> -both&gt;&gt;&lt;&lt;[value2]&gt;&gt;</w:t>
             </w:r>
           </w:p>
         </w:tc>
@@ -277,7 +373,21 @@
               <w:rPr>
                 <w:lang w:val="en-US"/>
               </w:rPr>
-              <w:t>&lt;&lt;cellMerge -both&gt;&gt;&lt;&lt;[value2]&gt;&gt;</w:t>
+              <w:t>&lt;&lt;</w:t>
+            </w:r>
+            <w:proofErr w:type="spellStart"/>
+            <w:r>
+              <w:rPr>
+                <w:lang w:val="en-US"/>
+              </w:rPr>
+              <w:t>cellMerge</w:t>
+            </w:r>
+            <w:proofErr w:type="spellEnd"/>
+            <w:r>
+              <w:rPr>
+                <w:lang w:val="en-US"/>
+              </w:rPr>
+              <w:t xml:space="preserve"> -both&gt;&gt;&lt;&lt;[value2]&gt;&gt;</w:t>
             </w:r>
           </w:p>
         </w:tc>
@@ -345,8 +455,16 @@
               <w:rPr>
                 <w:lang w:val="en-US"/>
               </w:rPr>
-              <w:t>&lt;&lt;cellMerge</w:t>
-            </w:r>
+              <w:t>&lt;&lt;</w:t>
+            </w:r>
+            <w:proofErr w:type="spellStart"/>
+            <w:r>
+              <w:rPr>
+                <w:lang w:val="en-US"/>
+              </w:rPr>
+              <w:t>cellMerge</w:t>
+            </w:r>
+            <w:proofErr w:type="spellEnd"/>
             <w:r>
               <w:rPr>
                 <w:lang w:val="en-US"/>
@@ -456,7 +574,21 @@
               <w:rPr>
                 <w:lang w:val="en-US"/>
               </w:rPr>
-              <w:t>&lt;&lt;cellMerge&gt;&gt;&lt;&lt;</w:t>
+              <w:t>&lt;&lt;</w:t>
+            </w:r>
+            <w:proofErr w:type="spellStart"/>
+            <w:r>
+              <w:rPr>
+                <w:lang w:val="en-US"/>
+              </w:rPr>
+              <w:t>cellMerge</w:t>
+            </w:r>
+            <w:proofErr w:type="spellEnd"/>
+            <w:r>
+              <w:rPr>
+                <w:lang w:val="en-US"/>
+              </w:rPr>
+              <w:t>&gt;&gt;&lt;&lt;</w:t>
             </w:r>
             <w:r>
               <w:rPr>
@@ -598,7 +730,35 @@
               <w:rPr>
                 <w:lang w:val="en-US"/>
               </w:rPr>
-              <w:t>&lt;&lt;cellMerge -horz&gt;&gt;&lt;&lt;</w:t>
+              <w:t>&lt;&lt;</w:t>
+            </w:r>
+            <w:proofErr w:type="spellStart"/>
+            <w:r>
+              <w:rPr>
+                <w:lang w:val="en-US"/>
+              </w:rPr>
+              <w:t>cellMerge</w:t>
+            </w:r>
+            <w:proofErr w:type="spellEnd"/>
+            <w:r>
+              <w:rPr>
+                <w:lang w:val="en-US"/>
+              </w:rPr>
+              <w:t xml:space="preserve"> -</w:t>
+            </w:r>
+            <w:proofErr w:type="spellStart"/>
+            <w:r>
+              <w:rPr>
+                <w:lang w:val="en-US"/>
+              </w:rPr>
+              <w:t>horz</w:t>
+            </w:r>
+            <w:proofErr w:type="spellEnd"/>
+            <w:r>
+              <w:rPr>
+                <w:lang w:val="en-US"/>
+              </w:rPr>
+              <w:t>&gt;&gt;&lt;&lt;</w:t>
             </w:r>
             <w:r>
               <w:rPr>
@@ -641,7 +801,35 @@
               <w:rPr>
                 <w:lang w:val="en-US"/>
               </w:rPr>
-              <w:t>&lt;&lt;cellMerge -horz&gt;&gt;</w:t>
+              <w:t>&lt;&lt;</w:t>
+            </w:r>
+            <w:proofErr w:type="spellStart"/>
+            <w:r>
+              <w:rPr>
+                <w:lang w:val="en-US"/>
+              </w:rPr>
+              <w:t>cellMerge</w:t>
+            </w:r>
+            <w:proofErr w:type="spellEnd"/>
+            <w:r>
+              <w:rPr>
+                <w:lang w:val="en-US"/>
+              </w:rPr>
+              <w:t xml:space="preserve"> -</w:t>
+            </w:r>
+            <w:proofErr w:type="spellStart"/>
+            <w:r>
+              <w:rPr>
+                <w:lang w:val="en-US"/>
+              </w:rPr>
+              <w:t>horz</w:t>
+            </w:r>
+            <w:proofErr w:type="spellEnd"/>
+            <w:r>
+              <w:rPr>
+                <w:lang w:val="en-US"/>
+              </w:rPr>
+              <w:t>&gt;&gt;</w:t>
             </w:r>
             <w:r>
               <w:rPr>
@@ -838,7 +1026,21 @@
               <w:rPr>
                 <w:lang w:val="en-US"/>
               </w:rPr>
-              <w:t>&lt;&lt;cellMerge&gt;&gt;&lt;&lt;</w:t>
+              <w:t>&lt;&lt;</w:t>
+            </w:r>
+            <w:proofErr w:type="spellStart"/>
+            <w:r>
+              <w:rPr>
+                <w:lang w:val="en-US"/>
+              </w:rPr>
+              <w:t>cellMerge</w:t>
+            </w:r>
+            <w:proofErr w:type="spellEnd"/>
+            <w:r>
+              <w:rPr>
+                <w:lang w:val="en-US"/>
+              </w:rPr>
+              <w:t>&gt;&gt;&lt;&lt;</w:t>
             </w:r>
             <w:r>
               <w:rPr>
@@ -1060,8 +1262,30 @@
               <w:rPr>
                 <w:lang w:val="en-US"/>
               </w:rPr>
-              <w:t>&lt;&lt;cellMerge -horz</w:t>
-            </w:r>
+              <w:t>&lt;&lt;</w:t>
+            </w:r>
+            <w:proofErr w:type="spellStart"/>
+            <w:r>
+              <w:rPr>
+                <w:lang w:val="en-US"/>
+              </w:rPr>
+              <w:t>cellMerge</w:t>
+            </w:r>
+            <w:proofErr w:type="spellEnd"/>
+            <w:r>
+              <w:rPr>
+                <w:lang w:val="en-US"/>
+              </w:rPr>
+              <w:t xml:space="preserve"> -</w:t>
+            </w:r>
+            <w:proofErr w:type="spellStart"/>
+            <w:r>
+              <w:rPr>
+                <w:lang w:val="en-US"/>
+              </w:rPr>
+              <w:t>horz</w:t>
+            </w:r>
+            <w:proofErr w:type="spellEnd"/>
             <w:r>
               <w:rPr>
                 <w:lang w:val="en-US"/>
@@ -1548,7 +1772,7 @@
                 <w:color w:val="auto"/>
                 <w:lang w:val="en-US"/>
               </w:rPr>
-              <w:t>&lt;&lt;cellMerge&gt;&gt;</w:t>
+              <w:t>&lt;&lt;[Country]&gt;&gt;</w:t>
             </w:r>
             <w:r>
               <w:rPr>
@@ -1557,24 +1781,19 @@
                 <w:color w:val="auto"/>
                 <w:lang w:val="en-US"/>
               </w:rPr>
-              <w:t>&lt;&lt;[Country]&gt;&gt;</w:t>
-            </w:r>
-          </w:p>
-        </w:tc>
-        <w:tc>
-          <w:tcPr>
-            <w:tcW w:w="4050" w:type="dxa"/>
-            <w:shd w:val="clear" w:color="auto" w:fill="auto"/>
-          </w:tcPr>
-          <w:p>
-            <w:pPr>
+              <w:t>&lt;&lt;</w:t>
+            </w:r>
+            <w:proofErr w:type="spellStart"/>
+            <w:r>
               <w:rPr>
                 <w:rFonts w:asciiTheme="minorHAnsi" w:hAnsiTheme="minorHAnsi"/>
                 <w:b w:val="0"/>
                 <w:color w:val="auto"/>
                 <w:lang w:val="en-US"/>
               </w:rPr>
-            </w:pPr>
+              <w:t>cellMerge</w:t>
+            </w:r>
+            <w:proofErr w:type="spellEnd"/>
             <w:r>
               <w:rPr>
                 <w:rFonts w:asciiTheme="minorHAnsi" w:hAnsiTheme="minorHAnsi"/>
@@ -1582,7 +1801,61 @@
                 <w:color w:val="auto"/>
                 <w:lang w:val="en-US"/>
               </w:rPr>
-              <w:t>&lt;&lt;[LocalAddress]&gt;&gt;&lt;&lt;/foreach</w:t>
+              <w:t xml:space="preserve"> </w:t>
+            </w:r>
+            <w:r>
+              <w:rPr>
+                <w:rFonts w:asciiTheme="minorHAnsi" w:hAnsiTheme="minorHAnsi"/>
+                <w:b w:val="0"/>
+                <w:color w:val="auto"/>
+                <w:lang w:val="en-US"/>
+              </w:rPr>
+              <w:t>[Country]&gt;&gt;</w:t>
+            </w:r>
+          </w:p>
+        </w:tc>
+        <w:tc>
+          <w:tcPr>
+            <w:tcW w:w="4050" w:type="dxa"/>
+            <w:shd w:val="clear" w:color="auto" w:fill="auto"/>
+          </w:tcPr>
+          <w:p>
+            <w:pPr>
+              <w:rPr>
+                <w:rFonts w:asciiTheme="minorHAnsi" w:hAnsiTheme="minorHAnsi"/>
+                <w:b w:val="0"/>
+                <w:color w:val="auto"/>
+                <w:lang w:val="en-US"/>
+              </w:rPr>
+            </w:pPr>
+            <w:r>
+              <w:rPr>
+                <w:rFonts w:asciiTheme="minorHAnsi" w:hAnsiTheme="minorHAnsi"/>
+                <w:b w:val="0"/>
+                <w:color w:val="auto"/>
+                <w:lang w:val="en-US"/>
+              </w:rPr>
+              <w:t>&lt;&lt;[</w:t>
+            </w:r>
+            <w:proofErr w:type="spellStart"/>
+            <w:r>
+              <w:rPr>
+                <w:rFonts w:asciiTheme="minorHAnsi" w:hAnsiTheme="minorHAnsi"/>
+                <w:b w:val="0"/>
+                <w:color w:val="auto"/>
+                <w:lang w:val="en-US"/>
+              </w:rPr>
+              <w:t>LocalAddress</w:t>
+            </w:r>
+            <w:proofErr w:type="spellEnd"/>
+            <w:r>
+              <w:rPr>
+                <w:rFonts w:asciiTheme="minorHAnsi" w:hAnsiTheme="minorHAnsi"/>
+                <w:b w:val="0"/>
+                <w:color w:val="auto"/>
+                <w:lang w:val="en-US"/>
+              </w:rPr>
+              <w:t>]&gt;&gt;&lt;&lt;/foreach</w:t>
             </w:r>
             <w:r>
               <w:rPr>
@@ -1642,7 +1915,7 @@
 </file>
 
 <file path=word/endnotes.xml><?xml version="1.0" encoding="utf-8"?>
-<w:endnotes xmlns:wpc="http://schemas.microsoft.com/office/word/2010/wordprocessingCanvas" xmlns:cx="http://schemas.microsoft.com/office/drawing/2014/chartex" xmlns:cx1="http://schemas.microsoft.com/office/drawing/2015/9/8/chartex" xmlns:cx2="http://schemas.microsoft.com/office/drawing/2015/10/21/chartex" xmlns:cx3="http://schemas.microsoft.com/office/drawing/2016/5/9/chartex" xmlns:cx4="http://schemas.microsoft.com/office/drawing/2016/5/10/chartex" xmlns:cx5="http://schemas.microsoft.com/office/drawing/2016/5/11/chartex" xmlns:cx6="http://schemas.microsoft.com/office/drawing/2016/5/12/chartex" xmlns:cx7="http://schemas.microsoft.com/office/drawing/2016/5/13/chartex" xmlns:cx8="http://schemas.microsoft.com/office/drawing/2016/5/14/chartex" xmlns:mc="http://schemas.openxmlformats.org/markup-compatibility/2006" xmlns:aink="http://schemas.microsoft.com/office/drawing/2016/ink" xmlns:am3d="http://schemas.microsoft.com/office/drawing/2017/model3d" xmlns:o="urn:schemas-microsoft-com:office:office" xmlns:r="http://schemas.openxmlformats.org/officeDocument/2006/relationships" xmlns:m="http://schemas.openxmlformats.org/officeDocument/2006/math" xmlns:v="urn:schemas-microsoft-com:vml" xmlns:wp14="http://schemas.microsoft.com/office/word/2010/wordprocessingDrawing" xmlns:wp="http://schemas.openxmlformats.org/drawingml/2006/wordprocessingDrawing" xmlns:w10="urn:schemas-microsoft-com:office:word" xmlns:w="http://schemas.openxmlformats.org/wordprocessingml/2006/main" xmlns:w14="http://schemas.microsoft.com/office/word/2010/wordml" xmlns:w15="http://schemas.microsoft.com/office/word/2012/wordml" xmlns:w16cex="http://schemas.microsoft.com/office/word/2018/wordml/cex" xmlns:w16cid="http://schemas.microsoft.com/office/word/2016/wordml/cid" xmlns:w16="http://schemas.microsoft.com/office/word/2018/wordml" xmlns:w16se="http://schemas.microsoft.com/office/word/2015/wordml/symex" xmlns:wpg="http://schemas.microsoft.com/office/word/2010/wordprocessingGroup" xmlns:wpi="http://schemas.microsoft.com/office/word/2010/wordprocessingInk" xmlns:wne="http://schemas.microsoft.com/office/word/2006/wordml" xmlns:wps="http://schemas.microsoft.com/office/word/2010/wordprocessingShape" mc:Ignorable="w14 w15 w16se w16cid w16 w16cex wp14">
+<w:endnotes xmlns:wpc="http://schemas.microsoft.com/office/word/2010/wordprocessingCanvas" xmlns:cx="http://schemas.microsoft.com/office/drawing/2014/chartex" xmlns:cx1="http://schemas.microsoft.com/office/drawing/2015/9/8/chartex" xmlns:cx2="http://schemas.microsoft.com/office/drawing/2015/10/21/chartex" xmlns:cx3="http://schemas.microsoft.com/office/drawing/2016/5/9/chartex" xmlns:cx4="http://schemas.microsoft.com/office/drawing/2016/5/10/chartex" xmlns:cx5="http://schemas.microsoft.com/office/drawing/2016/5/11/chartex" xmlns:cx6="http://schemas.microsoft.com/office/drawing/2016/5/12/chartex" xmlns:cx7="http://schemas.microsoft.com/office/drawing/2016/5/13/chartex" xmlns:cx8="http://schemas.microsoft.com/office/drawing/2016/5/14/chartex" xmlns:mc="http://schemas.openxmlformats.org/markup-compatibility/2006" xmlns:aink="http://schemas.microsoft.com/office/drawing/2016/ink" xmlns:am3d="http://schemas.microsoft.com/office/drawing/2017/model3d" xmlns:o="urn:schemas-microsoft-com:office:office" xmlns:r="http://schemas.openxmlformats.org/officeDocument/2006/relationships" xmlns:m="http://schemas.openxmlformats.org/officeDocument/2006/math" xmlns:v="urn:schemas-microsoft-com:vml" xmlns:wp14="http://schemas.microsoft.com/office/word/2010/wordprocessingDrawing" xmlns:wp="http://schemas.openxmlformats.org/drawingml/2006/wordprocessingDrawing" xmlns:w10="urn:schemas-microsoft-com:office:word" xmlns:w="http://schemas.openxmlformats.org/wordprocessingml/2006/main" xmlns:w14="http://schemas.microsoft.com/office/word/2010/wordml" xmlns:w15="http://schemas.microsoft.com/office/word/2012/wordml" xmlns:w16cex="http://schemas.microsoft.com/office/word/2018/wordml/cex" xmlns:w16cid="http://schemas.microsoft.com/office/word/2016/wordml/cid" xmlns:w16="http://schemas.microsoft.com/office/word/2018/wordml" xmlns:w16sdtdh="http://schemas.microsoft.com/office/word/2020/wordml/sdtdatahash" xmlns:w16se="http://schemas.microsoft.com/office/word/2015/wordml/symex" xmlns:wpg="http://schemas.microsoft.com/office/word/2010/wordprocessingGroup" xmlns:wpi="http://schemas.microsoft.com/office/word/2010/wordprocessingInk" xmlns:wne="http://schemas.microsoft.com/office/word/2006/wordml" xmlns:wps="http://schemas.microsoft.com/office/word/2010/wordprocessingShape" mc:Ignorable="w14 w15 w16se w16cid w16 w16cex w16sdtdh wp14">
   <w:endnote w:type="separator" w:id="-1">
     <w:p>
       <w:pPr>
@@ -1667,7 +1940,7 @@
 </file>
 
 <file path=word/footnotes.xml><?xml version="1.0" encoding="utf-8"?>
-<w:footnotes xmlns:wpc="http://schemas.microsoft.com/office/word/2010/wordprocessingCanvas" xmlns:cx="http://schemas.microsoft.com/office/drawing/2014/chartex" xmlns:cx1="http://schemas.microsoft.com/office/drawing/2015/9/8/chartex" xmlns:cx2="http://schemas.microsoft.com/office/drawing/2015/10/21/chartex" xmlns:cx3="http://schemas.microsoft.com/office/drawing/2016/5/9/chartex" xmlns:cx4="http://schemas.microsoft.com/office/drawing/2016/5/10/chartex" xmlns:cx5="http://schemas.microsoft.com/office/drawing/2016/5/11/chartex" xmlns:cx6="http://schemas.microsoft.com/office/drawing/2016/5/12/chartex" xmlns:cx7="http://schemas.microsoft.com/office/drawing/2016/5/13/chartex" xmlns:cx8="http://schemas.microsoft.com/office/drawing/2016/5/14/chartex" xmlns:mc="http://schemas.openxmlformats.org/markup-compatibility/2006" xmlns:aink="http://schemas.microsoft.com/office/drawing/2016/ink" xmlns:am3d="http://schemas.microsoft.com/office/drawing/2017/model3d" xmlns:o="urn:schemas-microsoft-com:office:office" xmlns:r="http://schemas.openxmlformats.org/officeDocument/2006/relationships" xmlns:m="http://schemas.openxmlformats.org/officeDocument/2006/math" xmlns:v="urn:schemas-microsoft-com:vml" xmlns:wp14="http://schemas.microsoft.com/office/word/2010/wordprocessingDrawing" xmlns:wp="http://schemas.openxmlformats.org/drawingml/2006/wordprocessingDrawing" xmlns:w10="urn:schemas-microsoft-com:office:word" xmlns:w="http://schemas.openxmlformats.org/wordprocessingml/2006/main" xmlns:w14="http://schemas.microsoft.com/office/word/2010/wordml" xmlns:w15="http://schemas.microsoft.com/office/word/2012/wordml" xmlns:w16cex="http://schemas.microsoft.com/office/word/2018/wordml/cex" xmlns:w16cid="http://schemas.microsoft.com/office/word/2016/wordml/cid" xmlns:w16="http://schemas.microsoft.com/office/word/2018/wordml" xmlns:w16se="http://schemas.microsoft.com/office/word/2015/wordml/symex" xmlns:wpg="http://schemas.microsoft.com/office/word/2010/wordprocessingGroup" xmlns:wpi="http://schemas.microsoft.com/office/word/2010/wordprocessingInk" xmlns:wne="http://schemas.microsoft.com/office/word/2006/wordml" xmlns:wps="http://schemas.microsoft.com/office/word/2010/wordprocessingShape" mc:Ignorable="w14 w15 w16se w16cid w16 w16cex wp14">
+<w:footnotes xmlns:wpc="http://schemas.microsoft.com/office/word/2010/wordprocessingCanvas" xmlns:cx="http://schemas.microsoft.com/office/drawing/2014/chartex" xmlns:cx1="http://schemas.microsoft.com/office/drawing/2015/9/8/chartex" xmlns:cx2="http://schemas.microsoft.com/office/drawing/2015/10/21/chartex" xmlns:cx3="http://schemas.microsoft.com/office/drawing/2016/5/9/chartex" xmlns:cx4="http://schemas.microsoft.com/office/drawing/2016/5/10/chartex" xmlns:cx5="http://schemas.microsoft.com/office/drawing/2016/5/11/chartex" xmlns:cx6="http://schemas.microsoft.com/office/drawing/2016/5/12/chartex" xmlns:cx7="http://schemas.microsoft.com/office/drawing/2016/5/13/chartex" xmlns:cx8="http://schemas.microsoft.com/office/drawing/2016/5/14/chartex" xmlns:mc="http://schemas.openxmlformats.org/markup-compatibility/2006" xmlns:aink="http://schemas.microsoft.com/office/drawing/2016/ink" xmlns:am3d="http://schemas.microsoft.com/office/drawing/2017/model3d" xmlns:o="urn:schemas-microsoft-com:office:office" xmlns:r="http://schemas.openxmlformats.org/officeDocument/2006/relationships" xmlns:m="http://schemas.openxmlformats.org/officeDocument/2006/math" xmlns:v="urn:schemas-microsoft-com:vml" xmlns:wp14="http://schemas.microsoft.com/office/word/2010/wordprocessingDrawing" xmlns:wp="http://schemas.openxmlformats.org/drawingml/2006/wordprocessingDrawing" xmlns:w10="urn:schemas-microsoft-com:office:word" xmlns:w="http://schemas.openxmlformats.org/wordprocessingml/2006/main" xmlns:w14="http://schemas.microsoft.com/office/word/2010/wordml" xmlns:w15="http://schemas.microsoft.com/office/word/2012/wordml" xmlns:w16cex="http://schemas.microsoft.com/office/word/2018/wordml/cex" xmlns:w16cid="http://schemas.microsoft.com/office/word/2016/wordml/cid" xmlns:w16="http://schemas.microsoft.com/office/word/2018/wordml" xmlns:w16sdtdh="http://schemas.microsoft.com/office/word/2020/wordml/sdtdatahash" xmlns:w16se="http://schemas.microsoft.com/office/word/2015/wordml/symex" xmlns:wpg="http://schemas.microsoft.com/office/word/2010/wordprocessingGroup" xmlns:wpi="http://schemas.microsoft.com/office/word/2010/wordprocessingInk" xmlns:wne="http://schemas.microsoft.com/office/word/2006/wordml" xmlns:wps="http://schemas.microsoft.com/office/word/2010/wordprocessingShape" mc:Ignorable="w14 w15 w16se w16cid w16 w16cex w16sdtdh wp14">
   <w:footnote w:type="separator" w:id="-1">
     <w:p>
       <w:pPr>
@@ -1692,7 +1965,7 @@
 </file>
 
 <file path=word/styles.xml><?xml version="1.0" encoding="utf-8"?>
-<w:styles xmlns:mc="http://schemas.openxmlformats.org/markup-compatibility/2006" xmlns:r="http://schemas.openxmlformats.org/officeDocument/2006/relationships" xmlns:w="http://schemas.openxmlformats.org/wordprocessingml/2006/main" xmlns:w14="http://schemas.microsoft.com/office/word/2010/wordml" xmlns:w15="http://schemas.microsoft.com/office/word/2012/wordml" xmlns:w16cex="http://schemas.microsoft.com/office/word/2018/wordml/cex" xmlns:w16cid="http://schemas.microsoft.com/office/word/2016/wordml/cid" xmlns:w16="http://schemas.microsoft.com/office/word/2018/wordml" xmlns:w16se="http://schemas.microsoft.com/office/word/2015/wordml/symex" mc:Ignorable="w14 w15 w16se w16cid w16 w16cex">
+<w:styles xmlns:mc="http://schemas.openxmlformats.org/markup-compatibility/2006" xmlns:r="http://schemas.openxmlformats.org/officeDocument/2006/relationships" xmlns:w="http://schemas.openxmlformats.org/wordprocessingml/2006/main" xmlns:w14="http://schemas.microsoft.com/office/word/2010/wordml" xmlns:w15="http://schemas.microsoft.com/office/word/2012/wordml" xmlns:w16cex="http://schemas.microsoft.com/office/word/2018/wordml/cex" xmlns:w16cid="http://schemas.microsoft.com/office/word/2016/wordml/cid" xmlns:w16="http://schemas.microsoft.com/office/word/2018/wordml" xmlns:w16sdtdh="http://schemas.microsoft.com/office/word/2020/wordml/sdtdatahash" xmlns:w16se="http://schemas.microsoft.com/office/word/2015/wordml/symex" mc:Ignorable="w14 w15 w16se w16cid w16 w16cex w16sdtdh">
   <w:docDefaults>
     <w:rPrDefault>
       <w:rPr>

</xml_diff>